<commit_message>
nueva interfaz con combo boxes
</commit_message>
<xml_diff>
--- a/docs/formato.docx
+++ b/docs/formato.docx
@@ -142,20 +142,15 @@
           <w:p>
             <w:pPr>
               <w:jc w:val="center"/>
+              <w:rPr>
+                <w:u w:val="single"/>
+              </w:rPr>
             </w:pPr>
             <w:r>
               <w:t xml:space="preserve">Versión: </w:t>
             </w:r>
             <w:r>
-              <w:t>{</w:t>
-            </w:r>
-            <w:proofErr w:type="spellStart"/>
-            <w:r>
-              <w:t>version</w:t>
-            </w:r>
-            <w:proofErr w:type="spellEnd"/>
-            <w:r>
-              <w:t>}</w:t>
+              <w:t>10</w:t>
             </w:r>
           </w:p>
         </w:tc>
@@ -196,18 +191,18 @@
         <mc:AlternateContent>
           <mc:Choice Requires="wps">
             <w:drawing>
-              <wp:anchor distT="0" distB="0" distL="114300" distR="114300" simplePos="0" relativeHeight="251668480" behindDoc="0" locked="0" layoutInCell="1" allowOverlap="1" wp14:anchorId="45E0A9BB" wp14:editId="7210BBE7">
+              <wp:anchor distT="0" distB="0" distL="114300" distR="114300" simplePos="0" relativeHeight="251666432" behindDoc="0" locked="0" layoutInCell="1" allowOverlap="1" wp14:anchorId="65A0AFA1" wp14:editId="20AA0704">
                 <wp:simplePos x="0" y="0"/>
                 <wp:positionH relativeFrom="column">
-                  <wp:posOffset>2213064</wp:posOffset>
+                  <wp:posOffset>2204436</wp:posOffset>
                 </wp:positionH>
                 <wp:positionV relativeFrom="paragraph">
-                  <wp:posOffset>1046480</wp:posOffset>
+                  <wp:posOffset>662873</wp:posOffset>
                 </wp:positionV>
-                <wp:extent cx="4018209" cy="270457"/>
-                <wp:effectExtent l="0" t="0" r="0" b="0"/>
+                <wp:extent cx="4017645" cy="303871"/>
+                <wp:effectExtent l="0" t="0" r="0" b="1270"/>
                 <wp:wrapNone/>
-                <wp:docPr id="220545899" name="Cuadro de texto 2"/>
+                <wp:docPr id="478519183" name="Cuadro de texto 2"/>
                 <wp:cNvGraphicFramePr/>
                 <a:graphic xmlns:a="http://schemas.openxmlformats.org/drawingml/2006/main">
                   <a:graphicData uri="http://schemas.microsoft.com/office/word/2010/wordprocessingShape">
@@ -216,7 +211,7 @@
                       <wps:spPr>
                         <a:xfrm>
                           <a:off x="0" y="0"/>
-                          <a:ext cx="4018209" cy="270457"/>
+                          <a:ext cx="4017645" cy="303871"/>
                         </a:xfrm>
                         <a:prstGeom prst="rect">
                           <a:avLst/>
@@ -231,8 +226,120 @@
                           <w:p>
                             <w:pPr>
                               <w:jc w:val="center"/>
+                              <w:rPr>
+                                <w:sz w:val="20"/>
+                                <w:szCs w:val="20"/>
+                              </w:rPr>
                             </w:pPr>
                             <w:r>
+                              <w:rPr>
+                                <w:sz w:val="20"/>
+                                <w:szCs w:val="20"/>
+                              </w:rPr>
+                              <w:t>{nombre}</w:t>
+                            </w:r>
+                          </w:p>
+                        </w:txbxContent>
+                      </wps:txbx>
+                      <wps:bodyPr rot="0" spcFirstLastPara="0" vertOverflow="overflow" horzOverflow="overflow" vert="horz" wrap="square" lIns="91440" tIns="45720" rIns="91440" bIns="45720" numCol="1" spcCol="0" rtlCol="0" fromWordArt="0" anchor="t" anchorCtr="0" forceAA="0" compatLnSpc="1">
+                        <a:prstTxWarp prst="textNoShape">
+                          <a:avLst/>
+                        </a:prstTxWarp>
+                        <a:noAutofit/>
+                      </wps:bodyPr>
+                    </wps:wsp>
+                  </a:graphicData>
+                </a:graphic>
+                <wp14:sizeRelV relativeFrom="margin">
+                  <wp14:pctHeight>0</wp14:pctHeight>
+                </wp14:sizeRelV>
+              </wp:anchor>
+            </w:drawing>
+          </mc:Choice>
+          <mc:Fallback>
+            <w:pict>
+              <v:shapetype w14:anchorId="65A0AFA1" id="_x0000_t202" coordsize="21600,21600" o:spt="202" path="m,l,21600r21600,l21600,xe">
+                <v:stroke joinstyle="miter"/>
+                <v:path gradientshapeok="t" o:connecttype="rect"/>
+              </v:shapetype>
+              <v:shape id="Cuadro de texto 2" o:spid="_x0000_s1026" type="#_x0000_t202" style="position:absolute;left:0;text-align:left;margin-left:173.6pt;margin-top:52.2pt;width:316.35pt;height:23.95pt;z-index:251666432;visibility:visible;mso-wrap-style:square;mso-height-percent:0;mso-wrap-distance-left:9pt;mso-wrap-distance-top:0;mso-wrap-distance-right:9pt;mso-wrap-distance-bottom:0;mso-position-horizontal:absolute;mso-position-horizontal-relative:text;mso-position-vertical:absolute;mso-position-vertical-relative:text;mso-height-percent:0;mso-height-relative:margin;v-text-anchor:top" o:gfxdata="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" filled="f" stroked="f" strokeweight=".5pt">
+                <v:textbox>
+                  <w:txbxContent>
+                    <w:p>
+                      <w:pPr>
+                        <w:jc w:val="center"/>
+                        <w:rPr>
+                          <w:sz w:val="20"/>
+                          <w:szCs w:val="20"/>
+                        </w:rPr>
+                      </w:pPr>
+                      <w:r>
+                        <w:rPr>
+                          <w:sz w:val="20"/>
+                          <w:szCs w:val="20"/>
+                        </w:rPr>
+                        <w:t>{nombre}</w:t>
+                      </w:r>
+                    </w:p>
+                  </w:txbxContent>
+                </v:textbox>
+              </v:shape>
+            </w:pict>
+          </mc:Fallback>
+        </mc:AlternateContent>
+      </w:r>
+      <w:r>
+        <w:rPr>
+          <w:noProof/>
+        </w:rPr>
+        <mc:AlternateContent>
+          <mc:Choice Requires="wps">
+            <w:drawing>
+              <wp:anchor distT="0" distB="0" distL="114300" distR="114300" simplePos="0" relativeHeight="251668480" behindDoc="0" locked="0" layoutInCell="1" allowOverlap="1" wp14:anchorId="45E0A9BB" wp14:editId="6CBF9026">
+                <wp:simplePos x="0" y="0"/>
+                <wp:positionH relativeFrom="column">
+                  <wp:posOffset>2211260</wp:posOffset>
+                </wp:positionH>
+                <wp:positionV relativeFrom="paragraph">
+                  <wp:posOffset>942653</wp:posOffset>
+                </wp:positionV>
+                <wp:extent cx="4018209" cy="372233"/>
+                <wp:effectExtent l="0" t="0" r="0" b="0"/>
+                <wp:wrapNone/>
+                <wp:docPr id="220545899" name="Cuadro de texto 2"/>
+                <wp:cNvGraphicFramePr/>
+                <a:graphic xmlns:a="http://schemas.openxmlformats.org/drawingml/2006/main">
+                  <a:graphicData uri="http://schemas.microsoft.com/office/word/2010/wordprocessingShape">
+                    <wps:wsp>
+                      <wps:cNvSpPr txBox="1"/>
+                      <wps:spPr>
+                        <a:xfrm>
+                          <a:off x="0" y="0"/>
+                          <a:ext cx="4018209" cy="372233"/>
+                        </a:xfrm>
+                        <a:prstGeom prst="rect">
+                          <a:avLst/>
+                        </a:prstGeom>
+                        <a:noFill/>
+                        <a:ln w="6350">
+                          <a:noFill/>
+                        </a:ln>
+                      </wps:spPr>
+                      <wps:txbx>
+                        <w:txbxContent>
+                          <w:p>
+                            <w:pPr>
+                              <w:jc w:val="center"/>
+                              <w:rPr>
+                                <w:sz w:val="18"/>
+                                <w:szCs w:val="18"/>
+                              </w:rPr>
+                            </w:pPr>
+                            <w:r>
+                              <w:rPr>
+                                <w:sz w:val="18"/>
+                                <w:szCs w:val="18"/>
+                              </w:rPr>
                               <w:t>{nombre2}</w:t>
                             </w:r>
                           </w:p>
@@ -247,105 +354,31 @@
                     </wps:wsp>
                   </a:graphicData>
                 </a:graphic>
+                <wp14:sizeRelV relativeFrom="margin">
+                  <wp14:pctHeight>0</wp14:pctHeight>
+                </wp14:sizeRelV>
               </wp:anchor>
             </w:drawing>
           </mc:Choice>
           <mc:Fallback>
             <w:pict>
-              <v:shapetype w14:anchorId="45E0A9BB" id="_x0000_t202" coordsize="21600,21600" o:spt="202" path="m,l,21600r21600,l21600,xe">
-                <v:stroke joinstyle="miter"/>
-                <v:path gradientshapeok="t" o:connecttype="rect"/>
-              </v:shapetype>
-              <v:shape id="Cuadro de texto 2" o:spid="_x0000_s1026" type="#_x0000_t202" style="position:absolute;left:0;text-align:left;margin-left:174.25pt;margin-top:82.4pt;width:316.4pt;height:21.3pt;z-index:251668480;visibility:visible;mso-wrap-style:square;mso-wrap-distance-left:9pt;mso-wrap-distance-top:0;mso-wrap-distance-right:9pt;mso-wrap-distance-bottom:0;mso-position-horizontal:absolute;mso-position-horizontal-relative:text;mso-position-vertical:absolute;mso-position-vertical-relative:text;v-text-anchor:top" o:gfxdata="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" filled="f" stroked="f" strokeweight=".5pt">
+              <v:shape w14:anchorId="45E0A9BB" id="_x0000_s1027" type="#_x0000_t202" style="position:absolute;left:0;text-align:left;margin-left:174.1pt;margin-top:74.2pt;width:316.4pt;height:29.3pt;z-index:251668480;visibility:visible;mso-wrap-style:square;mso-height-percent:0;mso-wrap-distance-left:9pt;mso-wrap-distance-top:0;mso-wrap-distance-right:9pt;mso-wrap-distance-bottom:0;mso-position-horizontal:absolute;mso-position-horizontal-relative:text;mso-position-vertical:absolute;mso-position-vertical-relative:text;mso-height-percent:0;mso-height-relative:margin;v-text-anchor:top" o:gfxdata="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" filled="f" stroked="f" strokeweight=".5pt">
                 <v:textbox>
                   <w:txbxContent>
                     <w:p>
                       <w:pPr>
                         <w:jc w:val="center"/>
+                        <w:rPr>
+                          <w:sz w:val="18"/>
+                          <w:szCs w:val="18"/>
+                        </w:rPr>
                       </w:pPr>
                       <w:r>
+                        <w:rPr>
+                          <w:sz w:val="18"/>
+                          <w:szCs w:val="18"/>
+                        </w:rPr>
                         <w:t>{nombre2}</w:t>
-                      </w:r>
-                    </w:p>
-                  </w:txbxContent>
-                </v:textbox>
-              </v:shape>
-            </w:pict>
-          </mc:Fallback>
-        </mc:AlternateContent>
-      </w:r>
-      <w:r>
-        <w:rPr>
-          <w:noProof/>
-        </w:rPr>
-        <mc:AlternateContent>
-          <mc:Choice Requires="wps">
-            <w:drawing>
-              <wp:anchor distT="0" distB="0" distL="114300" distR="114300" simplePos="0" relativeHeight="251666432" behindDoc="0" locked="0" layoutInCell="1" allowOverlap="1" wp14:anchorId="65A0AFA1" wp14:editId="702135F0">
-                <wp:simplePos x="0" y="0"/>
-                <wp:positionH relativeFrom="column">
-                  <wp:posOffset>2203378</wp:posOffset>
-                </wp:positionH>
-                <wp:positionV relativeFrom="paragraph">
-                  <wp:posOffset>697185</wp:posOffset>
-                </wp:positionV>
-                <wp:extent cx="4018209" cy="270457"/>
-                <wp:effectExtent l="0" t="0" r="0" b="0"/>
-                <wp:wrapNone/>
-                <wp:docPr id="478519183" name="Cuadro de texto 2"/>
-                <wp:cNvGraphicFramePr/>
-                <a:graphic xmlns:a="http://schemas.openxmlformats.org/drawingml/2006/main">
-                  <a:graphicData uri="http://schemas.microsoft.com/office/word/2010/wordprocessingShape">
-                    <wps:wsp>
-                      <wps:cNvSpPr txBox="1"/>
-                      <wps:spPr>
-                        <a:xfrm>
-                          <a:off x="0" y="0"/>
-                          <a:ext cx="4018209" cy="270457"/>
-                        </a:xfrm>
-                        <a:prstGeom prst="rect">
-                          <a:avLst/>
-                        </a:prstGeom>
-                        <a:noFill/>
-                        <a:ln w="6350">
-                          <a:noFill/>
-                        </a:ln>
-                      </wps:spPr>
-                      <wps:txbx>
-                        <w:txbxContent>
-                          <w:p>
-                            <w:pPr>
-                              <w:jc w:val="center"/>
-                            </w:pPr>
-                            <w:r>
-                              <w:t>{nombre}</w:t>
-                            </w:r>
-                          </w:p>
-                        </w:txbxContent>
-                      </wps:txbx>
-                      <wps:bodyPr rot="0" spcFirstLastPara="0" vertOverflow="overflow" horzOverflow="overflow" vert="horz" wrap="square" lIns="91440" tIns="45720" rIns="91440" bIns="45720" numCol="1" spcCol="0" rtlCol="0" fromWordArt="0" anchor="t" anchorCtr="0" forceAA="0" compatLnSpc="1">
-                        <a:prstTxWarp prst="textNoShape">
-                          <a:avLst/>
-                        </a:prstTxWarp>
-                        <a:noAutofit/>
-                      </wps:bodyPr>
-                    </wps:wsp>
-                  </a:graphicData>
-                </a:graphic>
-              </wp:anchor>
-            </w:drawing>
-          </mc:Choice>
-          <mc:Fallback>
-            <w:pict>
-              <v:shape w14:anchorId="65A0AFA1" id="_x0000_s1027" type="#_x0000_t202" style="position:absolute;left:0;text-align:left;margin-left:173.5pt;margin-top:54.9pt;width:316.4pt;height:21.3pt;z-index:251666432;visibility:visible;mso-wrap-style:square;mso-wrap-distance-left:9pt;mso-wrap-distance-top:0;mso-wrap-distance-right:9pt;mso-wrap-distance-bottom:0;mso-position-horizontal:absolute;mso-position-horizontal-relative:text;mso-position-vertical:absolute;mso-position-vertical-relative:text;v-text-anchor:top" o:gfxdata="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" filled="f" stroked="f" strokeweight=".5pt">
-                <v:textbox>
-                  <w:txbxContent>
-                    <w:p>
-                      <w:pPr>
-                        <w:jc w:val="center"/>
-                      </w:pPr>
-                      <w:r>
-                        <w:t>{nombre}</w:t>
                       </w:r>
                     </w:p>
                   </w:txbxContent>
@@ -445,16 +478,16 @@
         <mc:AlternateContent>
           <mc:Choice Requires="wps">
             <w:drawing>
-              <wp:anchor distT="0" distB="0" distL="114300" distR="114300" simplePos="0" relativeHeight="251670528" behindDoc="0" locked="0" layoutInCell="1" allowOverlap="1" wp14:anchorId="70FC03DE" wp14:editId="6E6C0F25">
+              <wp:anchor distT="0" distB="0" distL="114300" distR="114300" simplePos="0" relativeHeight="251670528" behindDoc="0" locked="0" layoutInCell="1" allowOverlap="1" wp14:anchorId="70FC03DE" wp14:editId="68426D0A">
                 <wp:simplePos x="0" y="0"/>
                 <wp:positionH relativeFrom="column">
-                  <wp:posOffset>2202180</wp:posOffset>
+                  <wp:posOffset>2204436</wp:posOffset>
                 </wp:positionH>
                 <wp:positionV relativeFrom="paragraph">
-                  <wp:posOffset>263338</wp:posOffset>
+                  <wp:posOffset>197050</wp:posOffset>
                 </wp:positionV>
-                <wp:extent cx="4018209" cy="270457"/>
-                <wp:effectExtent l="0" t="0" r="0" b="0"/>
+                <wp:extent cx="4018209" cy="338114"/>
+                <wp:effectExtent l="0" t="0" r="0" b="5080"/>
                 <wp:wrapNone/>
                 <wp:docPr id="1591811587" name="Cuadro de texto 2"/>
                 <wp:cNvGraphicFramePr/>
@@ -465,7 +498,7 @@
                       <wps:spPr>
                         <a:xfrm>
                           <a:off x="0" y="0"/>
-                          <a:ext cx="4018209" cy="270457"/>
+                          <a:ext cx="4018209" cy="338114"/>
                         </a:xfrm>
                         <a:prstGeom prst="rect">
                           <a:avLst/>
@@ -480,8 +513,16 @@
                           <w:p>
                             <w:pPr>
                               <w:jc w:val="center"/>
+                              <w:rPr>
+                                <w:sz w:val="18"/>
+                                <w:szCs w:val="18"/>
+                              </w:rPr>
                             </w:pPr>
                             <w:r>
+                              <w:rPr>
+                                <w:sz w:val="18"/>
+                                <w:szCs w:val="18"/>
+                              </w:rPr>
                               <w:t>{indicador}</w:t>
                             </w:r>
                           </w:p>
@@ -496,19 +537,30 @@
                     </wps:wsp>
                   </a:graphicData>
                 </a:graphic>
+                <wp14:sizeRelV relativeFrom="margin">
+                  <wp14:pctHeight>0</wp14:pctHeight>
+                </wp14:sizeRelV>
               </wp:anchor>
             </w:drawing>
           </mc:Choice>
           <mc:Fallback>
             <w:pict>
-              <v:shape w14:anchorId="70FC03DE" id="_x0000_s1028" type="#_x0000_t202" style="position:absolute;left:0;text-align:left;margin-left:173.4pt;margin-top:20.75pt;width:316.4pt;height:21.3pt;z-index:251670528;visibility:visible;mso-wrap-style:square;mso-wrap-distance-left:9pt;mso-wrap-distance-top:0;mso-wrap-distance-right:9pt;mso-wrap-distance-bottom:0;mso-position-horizontal:absolute;mso-position-horizontal-relative:text;mso-position-vertical:absolute;mso-position-vertical-relative:text;v-text-anchor:top" o:gfxdata="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" filled="f" stroked="f" strokeweight=".5pt">
+              <v:shape w14:anchorId="70FC03DE" id="_x0000_s1028" type="#_x0000_t202" style="position:absolute;left:0;text-align:left;margin-left:173.6pt;margin-top:15.5pt;width:316.4pt;height:26.6pt;z-index:251670528;visibility:visible;mso-wrap-style:square;mso-height-percent:0;mso-wrap-distance-left:9pt;mso-wrap-distance-top:0;mso-wrap-distance-right:9pt;mso-wrap-distance-bottom:0;mso-position-horizontal:absolute;mso-position-horizontal-relative:text;mso-position-vertical:absolute;mso-position-vertical-relative:text;mso-height-percent:0;mso-height-relative:margin;v-text-anchor:top" o:gfxdata="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" filled="f" stroked="f" strokeweight=".5pt">
                 <v:textbox>
                   <w:txbxContent>
                     <w:p>
                       <w:pPr>
                         <w:jc w:val="center"/>
+                        <w:rPr>
+                          <w:sz w:val="18"/>
+                          <w:szCs w:val="18"/>
+                        </w:rPr>
                       </w:pPr>
                       <w:r>
+                        <w:rPr>
+                          <w:sz w:val="18"/>
+                          <w:szCs w:val="18"/>
+                        </w:rPr>
                         <w:t>{indicador}</w:t>
                       </w:r>
                     </w:p>
@@ -603,15 +655,15 @@
         <mc:AlternateContent>
           <mc:Choice Requires="wps">
             <w:drawing>
-              <wp:anchor distT="0" distB="0" distL="114300" distR="114300" simplePos="0" relativeHeight="251672576" behindDoc="0" locked="0" layoutInCell="1" allowOverlap="1" wp14:anchorId="71945579" wp14:editId="01AE5D37">
+              <wp:anchor distT="0" distB="0" distL="114300" distR="114300" simplePos="0" relativeHeight="251672576" behindDoc="0" locked="0" layoutInCell="1" allowOverlap="1" wp14:anchorId="71945579" wp14:editId="417060AB">
                 <wp:simplePos x="0" y="0"/>
                 <wp:positionH relativeFrom="column">
-                  <wp:posOffset>2200275</wp:posOffset>
+                  <wp:posOffset>2197612</wp:posOffset>
                 </wp:positionH>
                 <wp:positionV relativeFrom="paragraph">
-                  <wp:posOffset>276368</wp:posOffset>
+                  <wp:posOffset>173611</wp:posOffset>
                 </wp:positionV>
-                <wp:extent cx="4018209" cy="270457"/>
+                <wp:extent cx="4018209" cy="372233"/>
                 <wp:effectExtent l="0" t="0" r="0" b="0"/>
                 <wp:wrapNone/>
                 <wp:docPr id="562785156" name="Cuadro de texto 2"/>
@@ -623,7 +675,7 @@
                       <wps:spPr>
                         <a:xfrm>
                           <a:off x="0" y="0"/>
-                          <a:ext cx="4018209" cy="270457"/>
+                          <a:ext cx="4018209" cy="372233"/>
                         </a:xfrm>
                         <a:prstGeom prst="rect">
                           <a:avLst/>
@@ -638,8 +690,16 @@
                           <w:p>
                             <w:pPr>
                               <w:jc w:val="center"/>
+                              <w:rPr>
+                                <w:sz w:val="20"/>
+                                <w:szCs w:val="20"/>
+                              </w:rPr>
                             </w:pPr>
                             <w:r>
+                              <w:rPr>
+                                <w:sz w:val="20"/>
+                                <w:szCs w:val="20"/>
+                              </w:rPr>
                               <w:t>{formula}</w:t>
                             </w:r>
                           </w:p>
@@ -654,19 +714,30 @@
                     </wps:wsp>
                   </a:graphicData>
                 </a:graphic>
+                <wp14:sizeRelV relativeFrom="margin">
+                  <wp14:pctHeight>0</wp14:pctHeight>
+                </wp14:sizeRelV>
               </wp:anchor>
             </w:drawing>
           </mc:Choice>
           <mc:Fallback>
             <w:pict>
-              <v:shape w14:anchorId="71945579" id="_x0000_s1029" type="#_x0000_t202" style="position:absolute;margin-left:173.25pt;margin-top:21.75pt;width:316.4pt;height:21.3pt;z-index:251672576;visibility:visible;mso-wrap-style:square;mso-wrap-distance-left:9pt;mso-wrap-distance-top:0;mso-wrap-distance-right:9pt;mso-wrap-distance-bottom:0;mso-position-horizontal:absolute;mso-position-horizontal-relative:text;mso-position-vertical:absolute;mso-position-vertical-relative:text;v-text-anchor:top" o:gfxdata="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" filled="f" stroked="f" strokeweight=".5pt">
+              <v:shape w14:anchorId="71945579" id="_x0000_s1029" type="#_x0000_t202" style="position:absolute;margin-left:173.05pt;margin-top:13.65pt;width:316.4pt;height:29.3pt;z-index:251672576;visibility:visible;mso-wrap-style:square;mso-height-percent:0;mso-wrap-distance-left:9pt;mso-wrap-distance-top:0;mso-wrap-distance-right:9pt;mso-wrap-distance-bottom:0;mso-position-horizontal:absolute;mso-position-horizontal-relative:text;mso-position-vertical:absolute;mso-position-vertical-relative:text;mso-height-percent:0;mso-height-relative:margin;v-text-anchor:top" o:gfxdata="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" filled="f" stroked="f" strokeweight=".5pt">
                 <v:textbox>
                   <w:txbxContent>
                     <w:p>
                       <w:pPr>
                         <w:jc w:val="center"/>
+                        <w:rPr>
+                          <w:sz w:val="20"/>
+                          <w:szCs w:val="20"/>
+                        </w:rPr>
                       </w:pPr>
                       <w:r>
+                        <w:rPr>
+                          <w:sz w:val="20"/>
+                          <w:szCs w:val="20"/>
+                        </w:rPr>
                         <w:t>{formula}</w:t>
                       </w:r>
                     </w:p>

</xml_diff>

<commit_message>
adaptacion del json gloal
</commit_message>
<xml_diff>
--- a/docs/formato.docx
+++ b/docs/formato.docx
@@ -1299,14 +1299,6 @@
                 <w:szCs w:val="20"/>
               </w:rPr>
             </w:pPr>
-            <w:r>
-              <w:rPr>
-                <w:rFonts w:ascii="Arial" w:hAnsi="Arial" w:cs="Arial"/>
-                <w:sz w:val="20"/>
-                <w:szCs w:val="20"/>
-              </w:rPr>
-              <w:t>{momento}</w:t>
-            </w:r>
           </w:p>
         </w:tc>
       </w:tr>
@@ -1946,6 +1938,115 @@
       <w:pPr>
         <w:ind w:left="-142"/>
       </w:pPr>
+      <w:r>
+        <w:rPr>
+          <w:noProof/>
+        </w:rPr>
+        <mc:AlternateContent>
+          <mc:Choice Requires="wps">
+            <w:drawing>
+              <wp:anchor distT="0" distB="0" distL="114300" distR="114300" simplePos="0" relativeHeight="251693056" behindDoc="0" locked="0" layoutInCell="1" allowOverlap="1" wp14:anchorId="7B6D6457" wp14:editId="2B40E9E1">
+                <wp:simplePos x="0" y="0"/>
+                <wp:positionH relativeFrom="column">
+                  <wp:posOffset>-248920</wp:posOffset>
+                </wp:positionH>
+                <wp:positionV relativeFrom="paragraph">
+                  <wp:posOffset>191144</wp:posOffset>
+                </wp:positionV>
+                <wp:extent cx="1697126" cy="277495"/>
+                <wp:effectExtent l="0" t="0" r="0" b="0"/>
+                <wp:wrapNone/>
+                <wp:docPr id="22251436" name="Cuadro de texto 6"/>
+                <wp:cNvGraphicFramePr/>
+                <a:graphic xmlns:a="http://schemas.openxmlformats.org/drawingml/2006/main">
+                  <a:graphicData uri="http://schemas.microsoft.com/office/word/2010/wordprocessingShape">
+                    <wps:wsp>
+                      <wps:cNvSpPr txBox="1"/>
+                      <wps:spPr>
+                        <a:xfrm>
+                          <a:off x="0" y="0"/>
+                          <a:ext cx="1697126" cy="277495"/>
+                        </a:xfrm>
+                        <a:prstGeom prst="rect">
+                          <a:avLst/>
+                        </a:prstGeom>
+                        <a:noFill/>
+                        <a:ln w="6350">
+                          <a:noFill/>
+                        </a:ln>
+                      </wps:spPr>
+                      <wps:txbx>
+                        <w:txbxContent>
+                          <w:p>
+                            <w:pPr>
+                              <w:jc w:val="center"/>
+                              <w:rPr>
+                                <w:sz w:val="18"/>
+                                <w:szCs w:val="18"/>
+                              </w:rPr>
+                            </w:pPr>
+                            <w:r>
+                              <w:rPr>
+                                <w:rFonts w:ascii="Arial" w:hAnsi="Arial" w:cs="Arial"/>
+                                <w:sz w:val="20"/>
+                                <w:szCs w:val="20"/>
+                              </w:rPr>
+                              <w:t>{momento}</w:t>
+                            </w:r>
+                          </w:p>
+                        </w:txbxContent>
+                      </wps:txbx>
+                      <wps:bodyPr rot="0" spcFirstLastPara="0" vertOverflow="overflow" horzOverflow="overflow" vert="horz" wrap="square" lIns="91440" tIns="45720" rIns="91440" bIns="45720" numCol="1" spcCol="0" rtlCol="0" fromWordArt="0" anchor="t" anchorCtr="0" forceAA="0" compatLnSpc="1">
+                        <a:prstTxWarp prst="textNoShape">
+                          <a:avLst/>
+                        </a:prstTxWarp>
+                        <a:noAutofit/>
+                      </wps:bodyPr>
+                    </wps:wsp>
+                  </a:graphicData>
+                </a:graphic>
+                <wp14:sizeRelH relativeFrom="margin">
+                  <wp14:pctWidth>0</wp14:pctWidth>
+                </wp14:sizeRelH>
+                <wp14:sizeRelV relativeFrom="margin">
+                  <wp14:pctHeight>0</wp14:pctHeight>
+                </wp14:sizeRelV>
+              </wp:anchor>
+            </w:drawing>
+          </mc:Choice>
+          <mc:Fallback>
+            <w:pict>
+              <v:shapetype w14:anchorId="7B6D6457" id="_x0000_t202" coordsize="21600,21600" o:spt="202" path="m,l,21600r21600,l21600,xe">
+                <v:stroke joinstyle="miter"/>
+                <v:path gradientshapeok="t" o:connecttype="rect"/>
+              </v:shapetype>
+              <v:shape id="Cuadro de texto 6" o:spid="_x0000_s1032" type="#_x0000_t202" style="position:absolute;left:0;text-align:left;margin-left:-19.6pt;margin-top:15.05pt;width:133.65pt;height:21.85pt;z-index:251693056;visibility:visible;mso-wrap-style:square;mso-width-percent:0;mso-height-percent:0;mso-wrap-distance-left:9pt;mso-wrap-distance-top:0;mso-wrap-distance-right:9pt;mso-wrap-distance-bottom:0;mso-position-horizontal:absolute;mso-position-horizontal-relative:text;mso-position-vertical:absolute;mso-position-vertical-relative:text;mso-width-percent:0;mso-height-percent:0;mso-width-relative:margin;mso-height-relative:margin;v-text-anchor:top" o:gfxdata="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" filled="f" stroked="f" strokeweight=".5pt">
+                <v:textbox>
+                  <w:txbxContent>
+                    <w:p>
+                      <w:pPr>
+                        <w:jc w:val="center"/>
+                        <w:rPr>
+                          <w:sz w:val="18"/>
+                          <w:szCs w:val="18"/>
+                        </w:rPr>
+                      </w:pPr>
+                      <w:r>
+                        <w:rPr>
+                          <w:rFonts w:ascii="Arial" w:hAnsi="Arial" w:cs="Arial"/>
+                          <w:sz w:val="20"/>
+                          <w:szCs w:val="20"/>
+                        </w:rPr>
+                        <w:t>{momento}</w:t>
+                      </w:r>
+                    </w:p>
+                  </w:txbxContent>
+                </v:textbox>
+              </v:shape>
+            </w:pict>
+          </mc:Fallback>
+        </mc:AlternateContent>
+      </w:r>
       <w:r>
         <w:rPr>
           <w:noProof/>
@@ -2054,7 +2155,7 @@
         <mc:AlternateContent>
           <mc:Choice Requires="wps">
             <w:drawing>
-              <wp:anchor distT="0" distB="0" distL="114300" distR="114300" simplePos="0" relativeHeight="251695104" behindDoc="0" locked="0" layoutInCell="1" allowOverlap="1" wp14:anchorId="1B350221" wp14:editId="66C7469D">
+              <wp:anchor distT="0" distB="0" distL="114300" distR="114300" simplePos="0" relativeHeight="251695104" behindDoc="0" locked="0" layoutInCell="1" allowOverlap="1" wp14:anchorId="1B350221" wp14:editId="1F15F45F">
                 <wp:simplePos x="0" y="0"/>
                 <wp:positionH relativeFrom="column">
                   <wp:posOffset>4811979</wp:posOffset>
@@ -2116,94 +2217,7 @@
           </mc:Choice>
           <mc:Fallback>
             <w:pict>
-              <v:shape w14:anchorId="1B350221" id="_x0000_s1033" type="#_x0000_t202" style="position:absolute;left:0;text-align:left;margin-left:378.9pt;margin-top:16.5pt;width:133.65pt;height:21.85pt;z-index:251695104;visibility:visible;mso-wrap-style:square;mso-width-percent:0;mso-height-percent:0;mso-wrap-distance-left:9pt;mso-wrap-distance-top:0;mso-wrap-distance-right:9pt;mso-wrap-distance-bottom:0;mso-position-horizontal:absolute;mso-position-horizontal-relative:text;mso-position-vertical:absolute;mso-position-vertical-relative:text;mso-width-percent:0;mso-height-percent:0;mso-width-relative:margin;mso-height-relative:margin;v-text-anchor:top" o:gfxdata="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" filled="f" stroked="f" strokeweight=".5pt">
-                <v:textbox>
-                  <w:txbxContent>
-                    <w:p>
-                      <w:pPr>
-                        <w:rPr>
-                          <w:sz w:val="18"/>
-                          <w:szCs w:val="18"/>
-                        </w:rPr>
-                      </w:pPr>
-                    </w:p>
-                  </w:txbxContent>
-                </v:textbox>
-              </v:shape>
-            </w:pict>
-          </mc:Fallback>
-        </mc:AlternateContent>
-      </w:r>
-      <w:r>
-        <w:rPr>
-          <w:noProof/>
-        </w:rPr>
-        <mc:AlternateContent>
-          <mc:Choice Requires="wps">
-            <w:drawing>
-              <wp:anchor distT="0" distB="0" distL="114300" distR="114300" simplePos="0" relativeHeight="251693056" behindDoc="0" locked="0" layoutInCell="1" allowOverlap="1" wp14:anchorId="7B6D6457" wp14:editId="74EDCB2E">
-                <wp:simplePos x="0" y="0"/>
-                <wp:positionH relativeFrom="column">
-                  <wp:posOffset>-249377</wp:posOffset>
-                </wp:positionH>
-                <wp:positionV relativeFrom="paragraph">
-                  <wp:posOffset>219050</wp:posOffset>
-                </wp:positionV>
-                <wp:extent cx="1697126" cy="277495"/>
-                <wp:effectExtent l="0" t="0" r="0" b="0"/>
-                <wp:wrapNone/>
-                <wp:docPr id="22251436" name="Cuadro de texto 6"/>
-                <wp:cNvGraphicFramePr/>
-                <a:graphic xmlns:a="http://schemas.openxmlformats.org/drawingml/2006/main">
-                  <a:graphicData uri="http://schemas.microsoft.com/office/word/2010/wordprocessingShape">
-                    <wps:wsp>
-                      <wps:cNvSpPr txBox="1"/>
-                      <wps:spPr>
-                        <a:xfrm>
-                          <a:off x="0" y="0"/>
-                          <a:ext cx="1697126" cy="277495"/>
-                        </a:xfrm>
-                        <a:prstGeom prst="rect">
-                          <a:avLst/>
-                        </a:prstGeom>
-                        <a:noFill/>
-                        <a:ln w="6350">
-                          <a:noFill/>
-                        </a:ln>
-                      </wps:spPr>
-                      <wps:txbx>
-                        <w:txbxContent>
-                          <w:p>
-                            <w:pPr>
-                              <w:rPr>
-                                <w:sz w:val="18"/>
-                                <w:szCs w:val="18"/>
-                              </w:rPr>
-                            </w:pPr>
-                          </w:p>
-                        </w:txbxContent>
-                      </wps:txbx>
-                      <wps:bodyPr rot="0" spcFirstLastPara="0" vertOverflow="overflow" horzOverflow="overflow" vert="horz" wrap="square" lIns="91440" tIns="45720" rIns="91440" bIns="45720" numCol="1" spcCol="0" rtlCol="0" fromWordArt="0" anchor="t" anchorCtr="0" forceAA="0" compatLnSpc="1">
-                        <a:prstTxWarp prst="textNoShape">
-                          <a:avLst/>
-                        </a:prstTxWarp>
-                        <a:noAutofit/>
-                      </wps:bodyPr>
-                    </wps:wsp>
-                  </a:graphicData>
-                </a:graphic>
-                <wp14:sizeRelH relativeFrom="margin">
-                  <wp14:pctWidth>0</wp14:pctWidth>
-                </wp14:sizeRelH>
-                <wp14:sizeRelV relativeFrom="margin">
-                  <wp14:pctHeight>0</wp14:pctHeight>
-                </wp14:sizeRelV>
-              </wp:anchor>
-            </w:drawing>
-          </mc:Choice>
-          <mc:Fallback>
-            <w:pict>
-              <v:shape w14:anchorId="7B6D6457" id="_x0000_s1034" type="#_x0000_t202" style="position:absolute;left:0;text-align:left;margin-left:-19.65pt;margin-top:17.25pt;width:133.65pt;height:21.85pt;z-index:251693056;visibility:visible;mso-wrap-style:square;mso-width-percent:0;mso-height-percent:0;mso-wrap-distance-left:9pt;mso-wrap-distance-top:0;mso-wrap-distance-right:9pt;mso-wrap-distance-bottom:0;mso-position-horizontal:absolute;mso-position-horizontal-relative:text;mso-position-vertical:absolute;mso-position-vertical-relative:text;mso-width-percent:0;mso-height-percent:0;mso-width-relative:margin;mso-height-relative:margin;v-text-anchor:top" o:gfxdata="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" filled="f" stroked="f" strokeweight=".5pt">
+              <v:shape w14:anchorId="1B350221" id="_x0000_s1034" type="#_x0000_t202" style="position:absolute;left:0;text-align:left;margin-left:378.9pt;margin-top:16.5pt;width:133.65pt;height:21.85pt;z-index:251695104;visibility:visible;mso-wrap-style:square;mso-width-percent:0;mso-height-percent:0;mso-wrap-distance-left:9pt;mso-wrap-distance-top:0;mso-wrap-distance-right:9pt;mso-wrap-distance-bottom:0;mso-position-horizontal:absolute;mso-position-horizontal-relative:text;mso-position-vertical:absolute;mso-position-vertical-relative:text;mso-width-percent:0;mso-height-percent:0;mso-width-relative:margin;mso-height-relative:margin;v-text-anchor:top" o:gfxdata="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" filled="f" stroked="f" strokeweight=".5pt">
                 <v:textbox>
                   <w:txbxContent>
                     <w:p>

</xml_diff>

<commit_message>
se agregaron los ultimos 3 procesos
</commit_message>
<xml_diff>
--- a/docs/formato.docx
+++ b/docs/formato.docx
@@ -659,13 +659,13 @@
         <mc:AlternateContent>
           <mc:Choice Requires="wps">
             <w:drawing>
-              <wp:anchor distT="0" distB="0" distL="114300" distR="114300" simplePos="0" relativeHeight="251672576" behindDoc="0" locked="0" layoutInCell="1" allowOverlap="1" wp14:anchorId="71945579" wp14:editId="44536B04">
+              <wp:anchor distT="0" distB="0" distL="114300" distR="114300" simplePos="0" relativeHeight="251672576" behindDoc="0" locked="0" layoutInCell="1" allowOverlap="1" wp14:anchorId="71945579" wp14:editId="5467BC62">
                 <wp:simplePos x="0" y="0"/>
                 <wp:positionH relativeFrom="column">
                   <wp:posOffset>2195195</wp:posOffset>
                 </wp:positionH>
                 <wp:positionV relativeFrom="paragraph">
-                  <wp:posOffset>148590</wp:posOffset>
+                  <wp:posOffset>91440</wp:posOffset>
                 </wp:positionV>
                 <wp:extent cx="4018209" cy="542925"/>
                 <wp:effectExtent l="0" t="0" r="0" b="0"/>
@@ -726,7 +726,7 @@
           </mc:Choice>
           <mc:Fallback>
             <w:pict>
-              <v:shape w14:anchorId="71945579" id="_x0000_s1029" type="#_x0000_t202" style="position:absolute;margin-left:172.85pt;margin-top:11.7pt;width:316.4pt;height:42.75pt;z-index:251672576;visibility:visible;mso-wrap-style:square;mso-height-percent:0;mso-wrap-distance-left:9pt;mso-wrap-distance-top:0;mso-wrap-distance-right:9pt;mso-wrap-distance-bottom:0;mso-position-horizontal:absolute;mso-position-horizontal-relative:text;mso-position-vertical:absolute;mso-position-vertical-relative:text;mso-height-percent:0;mso-height-relative:margin;v-text-anchor:top" o:gfxdata="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" filled="f" stroked="f" strokeweight=".5pt">
+              <v:shape w14:anchorId="71945579" id="_x0000_s1029" type="#_x0000_t202" style="position:absolute;margin-left:172.85pt;margin-top:7.2pt;width:316.4pt;height:42.75pt;z-index:251672576;visibility:visible;mso-wrap-style:square;mso-height-percent:0;mso-wrap-distance-left:9pt;mso-wrap-distance-top:0;mso-wrap-distance-right:9pt;mso-wrap-distance-bottom:0;mso-position-horizontal:absolute;mso-position-horizontal-relative:text;mso-position-vertical:absolute;mso-position-vertical-relative:text;mso-height-percent:0;mso-height-relative:margin;v-text-anchor:top" o:gfxdata="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" filled="f" stroked="f" strokeweight=".5pt">
                 <v:textbox>
                   <w:txbxContent>
                     <w:p>

</xml_diff>